<commit_message>
put back test.p5.out and removed p5 evalscript
</commit_message>
<xml_diff>
--- a/Final Submission/Report.docx
+++ b/Final Submission/Report.docx
@@ -1852,93 +1852,14 @@
     <w:p>
       <w:pPr>
         <w:rPr>
+          <w:b/>
           <w:lang w:val="en-US"/>
         </w:rPr>
       </w:pPr>
-    </w:p>
-    <w:p>
-      <w:pPr>
-        <w:rPr>
-          <w:lang w:val="en-US"/>
-        </w:rPr>
-      </w:pPr>
-    </w:p>
-    <w:p>
-      <w:pPr>
-        <w:rPr>
-          <w:lang w:val="en-US"/>
-        </w:rPr>
-      </w:pPr>
-    </w:p>
-    <w:p>
-      <w:pPr>
-        <w:rPr>
-          <w:lang w:val="en-US"/>
-        </w:rPr>
-      </w:pPr>
-    </w:p>
-    <w:p>
-      <w:pPr>
-        <w:rPr>
-          <w:lang w:val="en-US"/>
-        </w:rPr>
-      </w:pPr>
-    </w:p>
-    <w:p>
-      <w:pPr>
-        <w:rPr>
-          <w:lang w:val="en-US"/>
-        </w:rPr>
-      </w:pPr>
-    </w:p>
-    <w:p>
-      <w:pPr>
-        <w:rPr>
-          <w:lang w:val="en-US"/>
-        </w:rPr>
-      </w:pPr>
-    </w:p>
-    <w:p>
-      <w:pPr>
-        <w:rPr>
-          <w:lang w:val="en-US"/>
-        </w:rPr>
-      </w:pPr>
-    </w:p>
-    <w:p>
-      <w:pPr>
-        <w:rPr>
-          <w:lang w:val="en-US"/>
-        </w:rPr>
-      </w:pPr>
-    </w:p>
-    <w:p>
-      <w:pPr>
-        <w:rPr>
-          <w:b/>
-          <w:lang w:val="en-US"/>
-        </w:rPr>
-      </w:pPr>
-      <w:r>
-        <w:rPr>
-          <w:b/>
-          <w:lang w:val="en-US"/>
-        </w:rPr>
-        <w:t>Result</w:t>
-      </w:r>
-    </w:p>
-    <w:p>
-      <w:pPr>
-        <w:rPr>
-          <w:b/>
-          <w:lang w:val="en-US"/>
-        </w:rPr>
-      </w:pPr>
       <w:r>
         <w:rPr>
           <w:noProof/>
         </w:rPr>
-        <w:lastRenderedPageBreak/>
         <mc:AlternateContent>
           <mc:Choice Requires="wpg">
             <w:drawing>
@@ -3494,6 +3415,79 @@
           </mc:Fallback>
         </mc:AlternateContent>
       </w:r>
+      <w:r>
+        <w:rPr>
+          <w:b/>
+          <w:lang w:val="en-US"/>
+        </w:rPr>
+        <w:br/>
+        <w:t>Result</w:t>
+      </w:r>
+    </w:p>
+    <w:p>
+      <w:pPr>
+        <w:rPr>
+          <w:b/>
+          <w:lang w:val="en-US"/>
+        </w:rPr>
+      </w:pPr>
+      <w:r>
+        <w:rPr>
+          <w:b/>
+          <w:lang w:val="en-US"/>
+        </w:rPr>
+        <w:t>EN</w:t>
+      </w:r>
+    </w:p>
+    <w:p>
+      <w:pPr>
+        <w:rPr>
+          <w:b/>
+          <w:lang w:val="en-US"/>
+        </w:rPr>
+      </w:pPr>
+      <w:r>
+        <w:rPr>
+          <w:noProof/>
+        </w:rPr>
+        <w:drawing>
+          <wp:inline distT="0" distB="0" distL="0" distR="0" wp14:anchorId="404CD7B5" wp14:editId="7E905A3D">
+            <wp:extent cx="5731510" cy="2286547"/>
+            <wp:effectExtent l="0" t="0" r="2540" b="0"/>
+            <wp:docPr id="12" name="Picture 12"/>
+            <wp:cNvGraphicFramePr>
+              <a:graphicFrameLocks xmlns:a="http://schemas.openxmlformats.org/drawingml/2006/main" noChangeAspect="1"/>
+            </wp:cNvGraphicFramePr>
+            <a:graphic xmlns:a="http://schemas.openxmlformats.org/drawingml/2006/main">
+              <a:graphicData uri="http://schemas.openxmlformats.org/drawingml/2006/picture">
+                <pic:pic xmlns:pic="http://schemas.openxmlformats.org/drawingml/2006/picture">
+                  <pic:nvPicPr>
+                    <pic:cNvPr id="0" name=""/>
+                    <pic:cNvPicPr/>
+                  </pic:nvPicPr>
+                  <pic:blipFill>
+                    <a:blip r:embed="rId11"/>
+                    <a:stretch>
+                      <a:fillRect/>
+                    </a:stretch>
+                  </pic:blipFill>
+                  <pic:spPr>
+                    <a:xfrm>
+                      <a:off x="0" y="0"/>
+                      <a:ext cx="5731510" cy="2286547"/>
+                    </a:xfrm>
+                    <a:prstGeom prst="rect">
+                      <a:avLst/>
+                    </a:prstGeom>
+                  </pic:spPr>
+                </pic:pic>
+              </a:graphicData>
+            </a:graphic>
+          </wp:inline>
+        </w:drawing>
+      </w:r>
+      <w:bookmarkStart w:id="0" w:name="_GoBack"/>
+      <w:bookmarkEnd w:id="0"/>
     </w:p>
     <w:p>
       <w:pPr>
@@ -3510,6 +3504,62 @@
           <w:lang w:val="en-US"/>
         </w:rPr>
       </w:pPr>
+      <w:r>
+        <w:rPr>
+          <w:b/>
+          <w:lang w:val="en-US"/>
+        </w:rPr>
+        <w:lastRenderedPageBreak/>
+        <w:t>AL</w:t>
+      </w:r>
+    </w:p>
+    <w:p>
+      <w:pPr>
+        <w:rPr>
+          <w:b/>
+          <w:lang w:val="en-US"/>
+        </w:rPr>
+      </w:pPr>
+      <w:r>
+        <w:rPr>
+          <w:noProof/>
+        </w:rPr>
+        <w:drawing>
+          <wp:inline distT="0" distB="0" distL="0" distR="0" wp14:anchorId="53BD2BCC" wp14:editId="1B461D9C">
+            <wp:extent cx="5730240" cy="2179320"/>
+            <wp:effectExtent l="0" t="0" r="3810" b="0"/>
+            <wp:docPr id="9" name="Picture 9"/>
+            <wp:cNvGraphicFramePr>
+              <a:graphicFrameLocks xmlns:a="http://schemas.openxmlformats.org/drawingml/2006/main" noChangeAspect="1"/>
+            </wp:cNvGraphicFramePr>
+            <a:graphic xmlns:a="http://schemas.openxmlformats.org/drawingml/2006/main">
+              <a:graphicData uri="http://schemas.openxmlformats.org/drawingml/2006/picture">
+                <pic:pic xmlns:pic="http://schemas.openxmlformats.org/drawingml/2006/picture">
+                  <pic:nvPicPr>
+                    <pic:cNvPr id="0" name=""/>
+                    <pic:cNvPicPr/>
+                  </pic:nvPicPr>
+                  <pic:blipFill>
+                    <a:blip r:embed="rId12"/>
+                    <a:stretch>
+                      <a:fillRect/>
+                    </a:stretch>
+                  </pic:blipFill>
+                  <pic:spPr>
+                    <a:xfrm>
+                      <a:off x="0" y="0"/>
+                      <a:ext cx="5730240" cy="2179320"/>
+                    </a:xfrm>
+                    <a:prstGeom prst="rect">
+                      <a:avLst/>
+                    </a:prstGeom>
+                  </pic:spPr>
+                </pic:pic>
+              </a:graphicData>
+            </a:graphic>
+          </wp:inline>
+        </w:drawing>
+      </w:r>
     </w:p>
     <w:p>
       <w:pPr>
@@ -3534,11 +3584,35 @@
           <w:lang w:val="en-US"/>
         </w:rPr>
       </w:pPr>
-      <w:r>
+    </w:p>
+    <w:p>
+      <w:pPr>
         <w:rPr>
           <w:b/>
           <w:lang w:val="en-US"/>
         </w:rPr>
+      </w:pPr>
+      <w:r>
+        <w:rPr>
+          <w:b/>
+          <w:lang w:val="en-US"/>
+        </w:rPr>
+        <w:br w:type="page"/>
+      </w:r>
+    </w:p>
+    <w:p>
+      <w:pPr>
+        <w:rPr>
+          <w:b/>
+          <w:lang w:val="en-US"/>
+        </w:rPr>
+      </w:pPr>
+      <w:r>
+        <w:rPr>
+          <w:b/>
+          <w:lang w:val="en-US"/>
+        </w:rPr>
+        <w:lastRenderedPageBreak/>
         <w:t>References:</w:t>
       </w:r>
     </w:p>
@@ -3699,8 +3773,6 @@
       <w:r>
         <w:t xml:space="preserve"> 42. 313 - 323. 10.1109/TCOMM.1994.577040.</w:t>
       </w:r>
-      <w:bookmarkStart w:id="0" w:name="_GoBack"/>
-      <w:bookmarkEnd w:id="0"/>
     </w:p>
     <w:p>
       <w:pPr>
@@ -4274,6 +4346,32 @@
       <w:contextualSpacing/>
     </w:pPr>
   </w:style>
+  <w:style w:type="table" w:styleId="TableGrid">
+    <w:name w:val="Table Grid"/>
+    <w:basedOn w:val="TableNormal"/>
+    <w:uiPriority w:val="59"/>
+    <w:rsid w:val="004D54D4"/>
+    <w:pPr>
+      <w:spacing w:after="0" w:line="240" w:lineRule="auto"/>
+    </w:pPr>
+    <w:tblPr>
+      <w:tblInd w:w="0" w:type="dxa"/>
+      <w:tblBorders>
+        <w:top w:val="single" w:sz="4" w:space="0" w:color="auto"/>
+        <w:left w:val="single" w:sz="4" w:space="0" w:color="auto"/>
+        <w:bottom w:val="single" w:sz="4" w:space="0" w:color="auto"/>
+        <w:right w:val="single" w:sz="4" w:space="0" w:color="auto"/>
+        <w:insideH w:val="single" w:sz="4" w:space="0" w:color="auto"/>
+        <w:insideV w:val="single" w:sz="4" w:space="0" w:color="auto"/>
+      </w:tblBorders>
+      <w:tblCellMar>
+        <w:top w:w="0" w:type="dxa"/>
+        <w:left w:w="108" w:type="dxa"/>
+        <w:bottom w:w="0" w:type="dxa"/>
+        <w:right w:w="108" w:type="dxa"/>
+      </w:tblCellMar>
+    </w:tblPr>
+  </w:style>
 </w:styles>
 </file>
 
@@ -4556,6 +4654,32 @@
       <w:ind w:left="720"/>
       <w:contextualSpacing/>
     </w:pPr>
+  </w:style>
+  <w:style w:type="table" w:styleId="TableGrid">
+    <w:name w:val="Table Grid"/>
+    <w:basedOn w:val="TableNormal"/>
+    <w:uiPriority w:val="59"/>
+    <w:rsid w:val="004D54D4"/>
+    <w:pPr>
+      <w:spacing w:after="0" w:line="240" w:lineRule="auto"/>
+    </w:pPr>
+    <w:tblPr>
+      <w:tblInd w:w="0" w:type="dxa"/>
+      <w:tblBorders>
+        <w:top w:val="single" w:sz="4" w:space="0" w:color="auto"/>
+        <w:left w:val="single" w:sz="4" w:space="0" w:color="auto"/>
+        <w:bottom w:val="single" w:sz="4" w:space="0" w:color="auto"/>
+        <w:right w:val="single" w:sz="4" w:space="0" w:color="auto"/>
+        <w:insideH w:val="single" w:sz="4" w:space="0" w:color="auto"/>
+        <w:insideV w:val="single" w:sz="4" w:space="0" w:color="auto"/>
+      </w:tblBorders>
+      <w:tblCellMar>
+        <w:top w:w="0" w:type="dxa"/>
+        <w:left w:w="108" w:type="dxa"/>
+        <w:bottom w:w="0" w:type="dxa"/>
+        <w:right w:w="108" w:type="dxa"/>
+      </w:tblCellMar>
+    </w:tblPr>
   </w:style>
 </w:styles>
 </file>
@@ -4850,7 +4974,7 @@
 </file>
 
 <file path=customXml/itemProps1.xml><?xml version="1.0" encoding="utf-8"?>
-<ds:datastoreItem xmlns:ds="http://schemas.openxmlformats.org/officeDocument/2006/customXml" ds:itemID="{EB701EF2-13BE-4FD5-8AC1-4DD3A751F57A}">
+<ds:datastoreItem xmlns:ds="http://schemas.openxmlformats.org/officeDocument/2006/customXml" ds:itemID="{9307DB44-225B-4146-A07A-C30796EA69D8}">
   <ds:schemaRefs>
     <ds:schemaRef ds:uri="http://schemas.openxmlformats.org/officeDocument/2006/bibliography"/>
   </ds:schemaRefs>

</xml_diff>